<commit_message>
heavy rewrite of resume, dropped skills section (and subsequent css)
</commit_message>
<xml_diff>
--- a/ericoc_resume.docx
+++ b/ericoc_resume.docx
@@ -155,9 +155,11 @@
         <w:spacing w:after="0" w:line="240" w:lineRule="auto"/>
         <w:jc w:val="right"/>
         <w:rPr>
+          <w:rStyle w:val="None"/>
           <w:rFonts w:ascii="Franklin Gothic Book" w:cs="Franklin Gothic Book" w:hAnsi="Franklin Gothic Book" w:eastAsia="Franklin Gothic Book"/>
           <w:sz w:val="24"/>
           <w:szCs w:val="24"/>
+          <w:rtl w:val="0"/>
         </w:rPr>
       </w:pPr>
       <w:r>
@@ -175,15 +177,11 @@
       <w:pPr>
         <w:pStyle w:val="Body"/>
         <w:spacing w:after="0" w:line="240" w:lineRule="auto"/>
-        <w:sectPr>
-          <w:headerReference w:type="default" r:id="rId4"/>
-          <w:headerReference w:type="even" r:id="rId5"/>
-          <w:footerReference w:type="default" r:id="rId6"/>
-          <w:footerReference w:type="even" r:id="rId7"/>
-          <w:pgSz w:w="12240" w:h="15840" w:orient="portrait"/>
-          <w:pgMar w:top="1440" w:right="1440" w:bottom="1440" w:left="1440" w:header="720" w:footer="720"/>
-          <w:bidi w:val="0"/>
-        </w:sectPr>
+        <w:rPr>
+          <w:rStyle w:val="None"/>
+          <w:rFonts w:ascii="Roboto Bold" w:cs="Roboto Bold" w:hAnsi="Roboto Bold" w:eastAsia="Roboto Bold"/>
+          <w:rtl w:val="0"/>
+        </w:rPr>
       </w:pPr>
       <w:r>
         <w:rPr>
@@ -191,7 +189,7 @@
           <w:rtl w:val="0"/>
           <w:lang w:val="en-US"/>
         </w:rPr>
-        <w:t>SKILLS</w:t>
+        <w:t>BACKGROUND</w:t>
       </w:r>
     </w:p>
     <w:p>
@@ -217,7 +215,7 @@
           <w:rtl w:val="0"/>
           <w:lang w:val="en-US"/>
         </w:rPr>
-        <w:t>Linux</w:t>
+        <w:t>I feel that I am excellent at troubleshooting, debugging, and working through production issues making me an ideal systems administrator. I love working on the command-line.</w:t>
       </w:r>
     </w:p>
     <w:p>
@@ -239,11 +237,30 @@
       </w:pPr>
       <w:r>
         <w:rPr>
-          <w:rFonts w:ascii="Franklin Gothic Book" w:hAnsi="Franklin Gothic Book"/>
-          <w:rtl w:val="0"/>
-          <w:lang w:val="en-US"/>
-        </w:rPr>
-        <w:t>Zabbix</w:t>
+          <w:rStyle w:val="None"/>
+          <w:rFonts w:ascii="Franklin Gothic Book" w:hAnsi="Franklin Gothic Book"/>
+          <w:rtl w:val="0"/>
+          <w:lang w:val="en-US"/>
+        </w:rPr>
+        <w:t>I am seeking a role that allows me to enhance my technical knowledge and continuously learn</w:t>
+      </w:r>
+      <w:r>
+        <w:rPr>
+          <w:rStyle w:val="None"/>
+          <w:rFonts w:ascii="Franklin Gothic Book" w:hAnsi="Franklin Gothic Book"/>
+          <w:rtl w:val="0"/>
+          <w:lang w:val="en-US"/>
+        </w:rPr>
+        <w:t xml:space="preserve"> while also making use of over five years of existing Linux operations experience that I have</w:t>
+      </w:r>
+      <w:r>
+        <w:rPr>
+          <w:rStyle w:val="None"/>
+          <w:rFonts w:ascii="Franklin Gothic Book" w:hAnsi="Franklin Gothic Book"/>
+          <w:rtl w:val="0"/>
+          <w:lang w:val="en-US"/>
+        </w:rPr>
+        <w:t>.</w:t>
       </w:r>
     </w:p>
     <w:p>
@@ -258,313 +275,21 @@
         <w:ind w:right="0"/>
         <w:jc w:val="left"/>
         <w:rPr>
-          <w:rFonts w:ascii="Franklin Gothic Book" w:cs="Franklin Gothic Book" w:hAnsi="Franklin Gothic Book" w:eastAsia="Franklin Gothic Book"/>
-          <w:rtl w:val="0"/>
-          <w:lang w:val="en-US"/>
-        </w:rPr>
-      </w:pPr>
-      <w:r>
-        <w:rPr>
-          <w:rFonts w:ascii="Franklin Gothic Book" w:hAnsi="Franklin Gothic Book"/>
-          <w:rtl w:val="0"/>
-          <w:lang w:val="en-US"/>
-        </w:rPr>
-        <w:t>Apache</w:t>
-      </w:r>
-    </w:p>
-    <w:p>
-      <w:pPr>
-        <w:pStyle w:val="List Paragraph"/>
-        <w:numPr>
-          <w:ilvl w:val="0"/>
-          <w:numId w:val="2"/>
-        </w:numPr>
-        <w:bidi w:val="0"/>
-        <w:spacing w:after="0" w:line="240" w:lineRule="auto"/>
-        <w:ind w:right="0"/>
-        <w:jc w:val="left"/>
-        <w:rPr>
-          <w:rFonts w:ascii="Franklin Gothic Book" w:cs="Franklin Gothic Book" w:hAnsi="Franklin Gothic Book" w:eastAsia="Franklin Gothic Book"/>
-          <w:rtl w:val="0"/>
-          <w:lang w:val="en-US"/>
-        </w:rPr>
-      </w:pPr>
-      <w:r>
-        <w:rPr>
-          <w:rFonts w:ascii="Franklin Gothic Book" w:hAnsi="Franklin Gothic Book"/>
-          <w:rtl w:val="0"/>
-          <w:lang w:val="en-US"/>
-        </w:rPr>
-        <w:t>Bash</w:t>
-      </w:r>
-    </w:p>
-    <w:p>
-      <w:pPr>
-        <w:pStyle w:val="List Paragraph"/>
-        <w:numPr>
-          <w:ilvl w:val="0"/>
-          <w:numId w:val="2"/>
-        </w:numPr>
-        <w:bidi w:val="0"/>
-        <w:spacing w:after="0" w:line="240" w:lineRule="auto"/>
-        <w:ind w:right="0"/>
-        <w:jc w:val="left"/>
-        <w:rPr>
-          <w:rFonts w:ascii="Franklin Gothic Book" w:cs="Franklin Gothic Book" w:hAnsi="Franklin Gothic Book" w:eastAsia="Franklin Gothic Book"/>
-          <w:rtl w:val="0"/>
-          <w:lang w:val="en-US"/>
-        </w:rPr>
-      </w:pPr>
-      <w:r>
-        <w:rPr>
-          <w:rFonts w:ascii="Franklin Gothic Book" w:hAnsi="Franklin Gothic Book"/>
-          <w:rtl w:val="0"/>
-          <w:lang w:val="en-US"/>
-        </w:rPr>
-        <w:t>Networking</w:t>
-      </w:r>
-    </w:p>
-    <w:p>
-      <w:pPr>
-        <w:pStyle w:val="List Paragraph"/>
-        <w:numPr>
-          <w:ilvl w:val="0"/>
-          <w:numId w:val="2"/>
-        </w:numPr>
-        <w:bidi w:val="0"/>
-        <w:spacing w:after="0" w:line="240" w:lineRule="auto"/>
-        <w:ind w:right="0"/>
-        <w:jc w:val="left"/>
-        <w:rPr>
-          <w:rFonts w:ascii="Franklin Gothic Book" w:cs="Franklin Gothic Book" w:hAnsi="Franklin Gothic Book" w:eastAsia="Franklin Gothic Book"/>
-          <w:rtl w:val="0"/>
-          <w:lang w:val="en-US"/>
-        </w:rPr>
-      </w:pPr>
-      <w:r>
-        <w:rPr>
-          <w:rFonts w:ascii="Franklin Gothic Book" w:hAnsi="Franklin Gothic Book"/>
-          <w:rtl w:val="0"/>
-          <w:lang w:val="en-US"/>
-        </w:rPr>
-        <w:t>PHP</w:t>
-      </w:r>
-    </w:p>
-    <w:p>
-      <w:pPr>
-        <w:pStyle w:val="List Paragraph"/>
-        <w:numPr>
-          <w:ilvl w:val="0"/>
-          <w:numId w:val="2"/>
-        </w:numPr>
-        <w:bidi w:val="0"/>
-        <w:spacing w:after="0" w:line="240" w:lineRule="auto"/>
-        <w:ind w:right="0"/>
-        <w:jc w:val="left"/>
-        <w:rPr>
-          <w:rFonts w:ascii="Franklin Gothic Book" w:cs="Franklin Gothic Book" w:hAnsi="Franklin Gothic Book" w:eastAsia="Franklin Gothic Book"/>
-          <w:rtl w:val="0"/>
-          <w:lang w:val="en-US"/>
-        </w:rPr>
-      </w:pPr>
-      <w:r>
-        <w:rPr>
-          <w:rFonts w:ascii="Franklin Gothic Book" w:hAnsi="Franklin Gothic Book"/>
-          <w:rtl w:val="0"/>
-          <w:lang w:val="en-US"/>
-        </w:rPr>
-        <w:t>Ansible</w:t>
-      </w:r>
-    </w:p>
-    <w:p>
-      <w:pPr>
-        <w:pStyle w:val="List Paragraph"/>
-        <w:numPr>
-          <w:ilvl w:val="0"/>
-          <w:numId w:val="2"/>
-        </w:numPr>
-        <w:bidi w:val="0"/>
-        <w:spacing w:after="0" w:line="240" w:lineRule="auto"/>
-        <w:ind w:right="0"/>
-        <w:jc w:val="left"/>
-        <w:rPr>
-          <w:rFonts w:ascii="Franklin Gothic Book" w:cs="Franklin Gothic Book" w:hAnsi="Franklin Gothic Book" w:eastAsia="Franklin Gothic Book"/>
-          <w:rtl w:val="0"/>
-          <w:lang w:val="en-US"/>
-        </w:rPr>
-      </w:pPr>
-      <w:r>
-        <w:rPr>
-          <w:rFonts w:ascii="Franklin Gothic Book" w:hAnsi="Franklin Gothic Book"/>
-          <w:rtl w:val="0"/>
-          <w:lang w:val="en-US"/>
-        </w:rPr>
-        <w:t>DNS</w:t>
-      </w:r>
-    </w:p>
-    <w:p>
-      <w:pPr>
-        <w:pStyle w:val="List Paragraph"/>
-        <w:numPr>
-          <w:ilvl w:val="0"/>
-          <w:numId w:val="2"/>
-        </w:numPr>
-        <w:bidi w:val="0"/>
-        <w:spacing w:after="0" w:line="240" w:lineRule="auto"/>
-        <w:ind w:right="0"/>
-        <w:jc w:val="left"/>
-        <w:rPr>
-          <w:rFonts w:ascii="Franklin Gothic Book" w:cs="Franklin Gothic Book" w:hAnsi="Franklin Gothic Book" w:eastAsia="Franklin Gothic Book"/>
-          <w:rtl w:val="0"/>
-          <w:lang w:val="en-US"/>
-        </w:rPr>
-      </w:pPr>
-      <w:r>
-        <w:rPr>
-          <w:rFonts w:ascii="Franklin Gothic Book" w:hAnsi="Franklin Gothic Book"/>
-          <w:rtl w:val="0"/>
-          <w:lang w:val="en-US"/>
-        </w:rPr>
-        <w:t>Security</w:t>
-      </w:r>
-    </w:p>
-    <w:p>
-      <w:pPr>
-        <w:pStyle w:val="List Paragraph"/>
-        <w:numPr>
-          <w:ilvl w:val="0"/>
-          <w:numId w:val="2"/>
-        </w:numPr>
-        <w:bidi w:val="0"/>
-        <w:spacing w:after="0" w:line="240" w:lineRule="auto"/>
-        <w:ind w:right="0"/>
-        <w:jc w:val="left"/>
-        <w:rPr>
-          <w:rFonts w:ascii="Franklin Gothic Book" w:cs="Franklin Gothic Book" w:hAnsi="Franklin Gothic Book" w:eastAsia="Franklin Gothic Book"/>
-          <w:rtl w:val="0"/>
-          <w:lang w:val="en-US"/>
-        </w:rPr>
-      </w:pPr>
-      <w:r>
-        <w:rPr>
-          <w:rFonts w:ascii="Franklin Gothic Book" w:hAnsi="Franklin Gothic Book"/>
-          <w:rtl w:val="0"/>
-          <w:lang w:val="en-US"/>
-        </w:rPr>
-        <w:t>Redis</w:t>
-      </w:r>
-    </w:p>
-    <w:p>
-      <w:pPr>
-        <w:pStyle w:val="List Paragraph"/>
-        <w:numPr>
-          <w:ilvl w:val="0"/>
-          <w:numId w:val="2"/>
-        </w:numPr>
-        <w:bidi w:val="0"/>
-        <w:spacing w:after="0" w:line="240" w:lineRule="auto"/>
-        <w:ind w:right="0"/>
-        <w:jc w:val="left"/>
-        <w:rPr>
-          <w:rFonts w:ascii="Franklin Gothic Book" w:cs="Franklin Gothic Book" w:hAnsi="Franklin Gothic Book" w:eastAsia="Franklin Gothic Book"/>
-          <w:rtl w:val="0"/>
-          <w:lang w:val="en-US"/>
-        </w:rPr>
-      </w:pPr>
-      <w:r>
-        <w:rPr>
-          <w:rFonts w:ascii="Franklin Gothic Book" w:hAnsi="Franklin Gothic Book"/>
-          <w:rtl w:val="0"/>
-          <w:lang w:val="en-US"/>
-        </w:rPr>
-        <w:t>Splunk</w:t>
-      </w:r>
-    </w:p>
-    <w:p>
-      <w:pPr>
-        <w:pStyle w:val="List Paragraph"/>
-        <w:numPr>
-          <w:ilvl w:val="0"/>
-          <w:numId w:val="2"/>
-        </w:numPr>
-        <w:bidi w:val="0"/>
-        <w:spacing w:after="0" w:line="240" w:lineRule="auto"/>
-        <w:ind w:right="0"/>
-        <w:jc w:val="left"/>
-        <w:rPr>
-          <w:rFonts w:ascii="Franklin Gothic Book" w:hAnsi="Franklin Gothic Book"/>
-          <w:rtl w:val="0"/>
-          <w:lang w:val="en-US"/>
-        </w:rPr>
-        <w:sectPr>
-          <w:type w:val="continuous"/>
-          <w:pgSz w:w="12240" w:h="15840" w:orient="portrait"/>
-          <w:pgMar w:top="1440" w:right="1440" w:bottom="1440" w:left="1440" w:header="720" w:footer="720"/>
-          <w:cols w:num="4" w:equalWidth="0">
-            <w:col w:w="1989" w:space="468"/>
-            <w:col w:w="1989" w:space="468"/>
-            <w:col w:w="1989" w:space="468"/>
-            <w:col w:w="1989" w:space="0"/>
-          </w:cols>
-          <w:bidi w:val="0"/>
-        </w:sectPr>
-      </w:pPr>
-      <w:r>
-        <w:rPr>
-          <w:rFonts w:ascii="Franklin Gothic Book" w:hAnsi="Franklin Gothic Book"/>
-          <w:rtl w:val="0"/>
-          <w:lang w:val="en-US"/>
-        </w:rPr>
-        <w:t>MySQL</w:t>
-      </w:r>
-    </w:p>
-    <w:p>
-      <w:pPr>
-        <w:pStyle w:val="Body"/>
-        <w:spacing w:after="0" w:line="240" w:lineRule="auto"/>
-        <w:rPr>
           <w:rStyle w:val="None"/>
           <w:rFonts w:ascii="Franklin Gothic Book" w:cs="Franklin Gothic Book" w:hAnsi="Franklin Gothic Book" w:eastAsia="Franklin Gothic Book"/>
           <w:rtl w:val="0"/>
-        </w:rPr>
-      </w:pPr>
-    </w:p>
-    <w:p>
-      <w:pPr>
-        <w:pStyle w:val="Body"/>
-        <w:spacing w:after="0" w:line="240" w:lineRule="auto"/>
+          <w:lang w:val="en-US"/>
+        </w:rPr>
+      </w:pPr>
+      <w:r>
         <w:rPr>
           <w:rStyle w:val="None"/>
-          <w:rFonts w:ascii="Roboto Bold" w:cs="Roboto Bold" w:hAnsi="Roboto Bold" w:eastAsia="Roboto Bold"/>
-          <w:rtl w:val="0"/>
-        </w:rPr>
-      </w:pPr>
-      <w:r>
-        <w:rPr>
-          <w:rFonts w:ascii="Roboto Bold" w:hAnsi="Roboto Bold"/>
-          <w:rtl w:val="0"/>
-          <w:lang w:val="en-US"/>
-        </w:rPr>
-        <w:t>BACKGROUND</w:t>
-      </w:r>
-    </w:p>
-    <w:p>
-      <w:pPr>
-        <w:pStyle w:val="List Paragraph"/>
-        <w:numPr>
-          <w:ilvl w:val="0"/>
-          <w:numId w:val="2"/>
-        </w:numPr>
-        <w:bidi w:val="0"/>
-        <w:spacing w:after="0" w:line="240" w:lineRule="auto"/>
-        <w:ind w:right="0"/>
-        <w:jc w:val="left"/>
-        <w:rPr>
-          <w:rFonts w:ascii="Franklin Gothic Book" w:cs="Franklin Gothic Book" w:hAnsi="Franklin Gothic Book" w:eastAsia="Franklin Gothic Book"/>
-          <w:rtl w:val="0"/>
-          <w:lang w:val="en-US"/>
-        </w:rPr>
-      </w:pPr>
+          <w:rFonts w:ascii="Franklin Gothic Book" w:hAnsi="Franklin Gothic Book"/>
+          <w:rtl w:val="0"/>
+          <w:lang w:val="en-US"/>
+        </w:rPr>
+        <w:t>I prefer a casual</w:t>
+      </w:r>
       <w:r>
         <w:rPr>
           <w:rStyle w:val="None"/>
@@ -572,7 +297,7 @@
           <w:rtl w:val="0"/>
           <w:lang w:val="en-US"/>
         </w:rPr>
-        <w:t>I am seeking a role that allows me to enhance my technical knowledge and continuously learn</w:t>
+        <w:t xml:space="preserve">, </w:t>
       </w:r>
       <w:r>
         <w:rPr>
@@ -581,7 +306,7 @@
           <w:rtl w:val="0"/>
           <w:lang w:val="en-US"/>
         </w:rPr>
-        <w:t xml:space="preserve"> while also making use of over five years of existing Linux operations experience that I have</w:t>
+        <w:t>fun</w:t>
       </w:r>
       <w:r>
         <w:rPr>
@@ -590,197 +315,17 @@
           <w:rtl w:val="0"/>
           <w:lang w:val="en-US"/>
         </w:rPr>
-        <w:t>.</w:t>
-      </w:r>
-    </w:p>
-    <w:p>
-      <w:pPr>
-        <w:pStyle w:val="List Paragraph"/>
-        <w:numPr>
-          <w:ilvl w:val="0"/>
-          <w:numId w:val="2"/>
-        </w:numPr>
-        <w:bidi w:val="0"/>
-        <w:spacing w:after="0" w:line="240" w:lineRule="auto"/>
-        <w:ind w:right="0"/>
-        <w:jc w:val="left"/>
-        <w:rPr>
-          <w:rFonts w:ascii="Franklin Gothic Book" w:cs="Franklin Gothic Book" w:hAnsi="Franklin Gothic Book" w:eastAsia="Franklin Gothic Book"/>
-          <w:rtl w:val="0"/>
-          <w:lang w:val="en-US"/>
-        </w:rPr>
-      </w:pPr>
-      <w:r>
-        <w:rPr>
-          <w:rFonts w:ascii="Franklin Gothic Book" w:hAnsi="Franklin Gothic Book"/>
-          <w:rtl w:val="0"/>
-          <w:lang w:val="en-US"/>
-        </w:rPr>
-        <w:t>While my</w:t>
-      </w:r>
-      <w:r>
-        <w:rPr>
-          <w:rFonts w:ascii="Franklin Gothic Book" w:hAnsi="Franklin Gothic Book"/>
-          <w:rtl w:val="0"/>
-          <w:lang w:val="en-US"/>
-        </w:rPr>
-        <w:t xml:space="preserve"> personal projects primarily depend upon PHP and MySQL</w:t>
-      </w:r>
-      <w:r>
-        <w:rPr>
-          <w:rFonts w:ascii="Franklin Gothic Book" w:hAnsi="Franklin Gothic Book"/>
-          <w:rtl w:val="0"/>
-          <w:lang w:val="en-US"/>
-        </w:rPr>
-        <w:t xml:space="preserve">, </w:t>
-      </w:r>
-      <w:r>
-        <w:rPr>
-          <w:rFonts w:ascii="Franklin Gothic Book" w:hAnsi="Franklin Gothic Book"/>
-          <w:rtl w:val="0"/>
-          <w:lang w:val="en-US"/>
-        </w:rPr>
-        <w:t>I do</w:t>
-      </w:r>
-      <w:r>
-        <w:rPr>
-          <w:rFonts w:ascii="Franklin Gothic Book" w:hAnsi="Franklin Gothic Book"/>
-          <w:rtl w:val="0"/>
-          <w:lang w:val="en-US"/>
-        </w:rPr>
-        <w:t xml:space="preserve"> </w:t>
-      </w:r>
-      <w:r>
-        <w:rPr>
-          <w:rFonts w:ascii="Franklin Gothic Book" w:hAnsi="Franklin Gothic Book"/>
-          <w:rtl w:val="0"/>
-          <w:lang w:val="en-US"/>
-        </w:rPr>
-        <w:t>n</w:t>
-      </w:r>
-      <w:r>
-        <w:rPr>
-          <w:rFonts w:ascii="Franklin Gothic Book" w:hAnsi="Franklin Gothic Book"/>
-          <w:rtl w:val="0"/>
-          <w:lang w:val="en-US"/>
-        </w:rPr>
-        <w:t>o</w:t>
-      </w:r>
-      <w:r>
-        <w:rPr>
-          <w:rFonts w:ascii="Franklin Gothic Book" w:hAnsi="Franklin Gothic Book"/>
-          <w:rtl w:val="0"/>
-          <w:lang w:val="en-US"/>
-        </w:rPr>
-        <w:t xml:space="preserve">t </w:t>
-      </w:r>
-      <w:r>
-        <w:rPr>
-          <w:rFonts w:ascii="Franklin Gothic Book" w:hAnsi="Franklin Gothic Book"/>
-          <w:rtl w:val="0"/>
-          <w:lang w:val="en-US"/>
-        </w:rPr>
-        <w:t xml:space="preserve">necessarily </w:t>
-      </w:r>
-      <w:r>
-        <w:rPr>
-          <w:rFonts w:ascii="Franklin Gothic Book" w:hAnsi="Franklin Gothic Book"/>
-          <w:rtl w:val="0"/>
-          <w:lang w:val="en-US"/>
-        </w:rPr>
-        <w:t>consider myself a</w:t>
-      </w:r>
-      <w:r>
-        <w:rPr>
-          <w:rFonts w:ascii="Franklin Gothic Book" w:hAnsi="Franklin Gothic Book"/>
-          <w:rtl w:val="0"/>
-          <w:lang w:val="en-US"/>
-        </w:rPr>
-        <w:t xml:space="preserve"> developer.</w:t>
-      </w:r>
-      <w:r>
-        <w:rPr>
-          <w:rFonts w:ascii="Franklin Gothic Book" w:hAnsi="Franklin Gothic Book"/>
-          <w:rtl w:val="0"/>
-          <w:lang w:val="en-US"/>
-        </w:rPr>
-        <w:t xml:space="preserve"> I </w:t>
-      </w:r>
-      <w:r>
-        <w:rPr>
-          <w:rFonts w:ascii="Franklin Gothic Book" w:hAnsi="Franklin Gothic Book"/>
-          <w:rtl w:val="0"/>
-          <w:lang w:val="en-US"/>
-        </w:rPr>
-        <w:t>prefer</w:t>
-      </w:r>
-      <w:r>
-        <w:rPr>
-          <w:rFonts w:ascii="Franklin Gothic Book" w:hAnsi="Franklin Gothic Book"/>
-          <w:rtl w:val="0"/>
-          <w:lang w:val="en-US"/>
-        </w:rPr>
-        <w:t xml:space="preserve"> </w:t>
-      </w:r>
-      <w:r>
-        <w:rPr>
-          <w:rFonts w:ascii="Franklin Gothic Book" w:hAnsi="Franklin Gothic Book"/>
-          <w:rtl w:val="0"/>
-          <w:lang w:val="en-US"/>
-        </w:rPr>
-        <w:t xml:space="preserve">working on </w:t>
-      </w:r>
-      <w:r>
-        <w:rPr>
-          <w:rFonts w:ascii="Franklin Gothic Book" w:hAnsi="Franklin Gothic Book"/>
-          <w:rtl w:val="0"/>
-          <w:lang w:val="en-US"/>
-        </w:rPr>
-        <w:t>the command</w:t>
-      </w:r>
-      <w:r>
-        <w:rPr>
-          <w:rFonts w:ascii="Franklin Gothic Book" w:hAnsi="Franklin Gothic Book"/>
-          <w:rtl w:val="0"/>
-          <w:lang w:val="en-US"/>
-        </w:rPr>
-        <w:t>-</w:t>
-      </w:r>
-      <w:r>
-        <w:rPr>
-          <w:rFonts w:ascii="Franklin Gothic Book" w:hAnsi="Franklin Gothic Book"/>
-          <w:rtl w:val="0"/>
-          <w:lang w:val="en-US"/>
-        </w:rPr>
-        <w:t>line and systems administration.</w:t>
-      </w:r>
-      <w:r>
-        <w:rPr>
-          <w:rFonts w:ascii="Franklin Gothic Book" w:hAnsi="Franklin Gothic Book"/>
-          <w:rtl w:val="0"/>
-          <w:lang w:val="en-US"/>
-        </w:rPr>
-        <w:t xml:space="preserve"> I feel that I am excellent at troubleshooting, debugging, and working through production issues.</w:t>
-      </w:r>
-    </w:p>
-    <w:p>
-      <w:pPr>
-        <w:pStyle w:val="List Paragraph"/>
-        <w:numPr>
-          <w:ilvl w:val="0"/>
-          <w:numId w:val="2"/>
-        </w:numPr>
-        <w:bidi w:val="0"/>
-        <w:spacing w:after="0" w:line="240" w:lineRule="auto"/>
-        <w:ind w:right="0"/>
-        <w:jc w:val="left"/>
+        <w:t>,</w:t>
+      </w:r>
+      <w:r>
         <w:rPr>
           <w:rStyle w:val="None"/>
-          <w:rFonts w:ascii="Franklin Gothic Book" w:cs="Franklin Gothic Book" w:hAnsi="Franklin Gothic Book" w:eastAsia="Franklin Gothic Book"/>
-          <w:rtl w:val="0"/>
-          <w:lang w:val="en-US"/>
-        </w:rPr>
-      </w:pPr>
+          <w:rFonts w:ascii="Franklin Gothic Book" w:hAnsi="Franklin Gothic Book"/>
+          <w:rtl w:val="0"/>
+          <w:lang w:val="en-US"/>
+        </w:rPr>
+        <w:t xml:space="preserve"> and positive company culture.</w:t>
+      </w:r>
       <w:r>
         <w:rPr>
           <w:rStyle w:val="None"/>
@@ -788,7 +333,7 @@
           <w:rtl w:val="0"/>
           <w:lang w:val="en-US"/>
         </w:rPr>
-        <w:t>I prefer a casual environment and a short commute, within Philadelphia. Most importantly, I truly value a fun and positive company culture.</w:t>
+        <w:t xml:space="preserve"> I would also like to remain in Philadelphia.</w:t>
       </w:r>
     </w:p>
     <w:p>
@@ -967,15 +512,31 @@
           <w:rtl w:val="0"/>
           <w:lang w:val="en-US"/>
         </w:rPr>
-        <w:t xml:space="preserve"> configuration management using Ansible</w:t>
-      </w:r>
-      <w:r>
-        <w:rPr>
-          <w:rFonts w:ascii="Franklin Gothic Book" w:hAnsi="Franklin Gothic Book"/>
-          <w:rtl w:val="0"/>
-          <w:lang w:val="en-US"/>
-        </w:rPr>
-        <w:t xml:space="preserve"> on nearly 1,000 physical CentOS servers which ran</w:t>
+        <w:t xml:space="preserve"> configuration management </w:t>
+      </w:r>
+      <w:r>
+        <w:rPr>
+          <w:rFonts w:ascii="Franklin Gothic Book" w:hAnsi="Franklin Gothic Book"/>
+          <w:rtl w:val="0"/>
+          <w:lang w:val="en-US"/>
+        </w:rPr>
+        <w:t>by writing</w:t>
+      </w:r>
+      <w:r>
+        <w:rPr>
+          <w:rFonts w:ascii="Franklin Gothic Book" w:hAnsi="Franklin Gothic Book"/>
+          <w:rtl w:val="0"/>
+          <w:lang w:val="en-US"/>
+        </w:rPr>
+        <w:t xml:space="preserve"> Ansible</w:t>
+      </w:r>
+      <w:r>
+        <w:rPr>
+          <w:rFonts w:ascii="Franklin Gothic Book" w:hAnsi="Franklin Gothic Book"/>
+          <w:rtl w:val="0"/>
+          <w:lang w:val="en-US"/>
+        </w:rPr>
+        <w:t xml:space="preserve"> roles and playbooks that I ran on nearly 1,000 CentOS servers which hosted</w:t>
       </w:r>
       <w:r>
         <w:rPr>
@@ -998,6 +559,32 @@
         <w:ind w:right="0"/>
         <w:jc w:val="left"/>
         <w:rPr>
+          <w:rFonts w:ascii="Franklin Gothic Book" w:cs="Franklin Gothic Book" w:hAnsi="Franklin Gothic Book" w:eastAsia="Franklin Gothic Book"/>
+          <w:rtl w:val="0"/>
+          <w:lang w:val="en-US"/>
+        </w:rPr>
+      </w:pPr>
+      <w:r>
+        <w:rPr>
+          <w:rFonts w:ascii="Franklin Gothic Book" w:hAnsi="Franklin Gothic Book"/>
+          <w:rtl w:val="0"/>
+          <w:lang w:val="en-US"/>
+        </w:rPr>
+        <w:t>Set up a Zabbix cluster which monitored over 800 physical Hewlett-Packard (HP) hosts and was used to automatically detect hard disk drive failures before they caused any service interruption</w:t>
+      </w:r>
+    </w:p>
+    <w:p>
+      <w:pPr>
+        <w:pStyle w:val="List Paragraph"/>
+        <w:numPr>
+          <w:ilvl w:val="0"/>
+          <w:numId w:val="2"/>
+        </w:numPr>
+        <w:bidi w:val="0"/>
+        <w:spacing w:after="0" w:line="240" w:lineRule="auto"/>
+        <w:ind w:right="0"/>
+        <w:jc w:val="left"/>
+        <w:rPr>
           <w:rStyle w:val="None"/>
           <w:rFonts w:ascii="Franklin Gothic Book" w:cs="Franklin Gothic Book" w:hAnsi="Franklin Gothic Book" w:eastAsia="Franklin Gothic Book"/>
           <w:sz w:val="22"/>
@@ -1012,7 +599,7 @@
           <w:rtl w:val="0"/>
           <w:lang w:val="en-US"/>
         </w:rPr>
-        <w:t>Set up and maintained a Zabbix cluster across 30 proxies which monitored over 800 hosts</w:t>
+        <w:t>Created a variety of complex Apache configurations to fit within internal network security guidelines, including implementation of client-certificate authentication as well as reverse proxies</w:t>
       </w:r>
     </w:p>
     <w:p>
@@ -1161,17 +748,30 @@
         <w:jc w:val="left"/>
         <w:rPr>
           <w:rFonts w:ascii="Franklin Gothic Book" w:cs="Franklin Gothic Book" w:hAnsi="Franklin Gothic Book" w:eastAsia="Franklin Gothic Book"/>
-          <w:rtl w:val="0"/>
-          <w:lang w:val="en-US"/>
-        </w:rPr>
-      </w:pPr>
-      <w:r>
-        <w:rPr>
-          <w:rFonts w:ascii="Franklin Gothic Book" w:hAnsi="Franklin Gothic Book"/>
-          <w:rtl w:val="0"/>
-          <w:lang w:val="en-US"/>
-        </w:rPr>
-        <w:t>Primary duties include</w:t>
+          <w:sz w:val="22"/>
+          <w:szCs w:val="22"/>
+          <w:rtl w:val="0"/>
+          <w:lang w:val="en-US"/>
+        </w:rPr>
+      </w:pPr>
+      <w:r>
+        <w:rPr>
+          <w:rStyle w:val="None"/>
+          <w:rFonts w:ascii="Franklin Gothic Book" w:hAnsi="Franklin Gothic Book"/>
+          <w:sz w:val="22"/>
+          <w:szCs w:val="22"/>
+          <w:rtl w:val="0"/>
+          <w:lang w:val="en-US"/>
+        </w:rPr>
+        <w:t>Being the sole systems administrator for the company, p</w:t>
+      </w:r>
+      <w:r>
+        <w:rPr>
+          <w:rFonts w:ascii="Franklin Gothic Book" w:hAnsi="Franklin Gothic Book"/>
+          <w:rtl w:val="0"/>
+          <w:lang w:val="en-US"/>
+        </w:rPr>
+        <w:t>rimary duties include</w:t>
       </w:r>
       <w:r>
         <w:rPr>
@@ -1187,7 +787,137 @@
           <w:rtl w:val="0"/>
           <w:lang w:val="en-US"/>
         </w:rPr>
-        <w:t xml:space="preserve"> response to any infrastructure issues as well as decision-making for all server modifications</w:t>
+        <w:t xml:space="preserve"> response to any infrastructure issues as well as </w:t>
+      </w:r>
+      <w:r>
+        <w:rPr>
+          <w:rFonts w:ascii="Franklin Gothic Book" w:hAnsi="Franklin Gothic Book"/>
+          <w:rtl w:val="0"/>
+          <w:lang w:val="en-US"/>
+        </w:rPr>
+        <w:t xml:space="preserve">responsibility for </w:t>
+      </w:r>
+      <w:r>
+        <w:rPr>
+          <w:rFonts w:ascii="Franklin Gothic Book" w:hAnsi="Franklin Gothic Book"/>
+          <w:rtl w:val="0"/>
+          <w:lang w:val="en-US"/>
+        </w:rPr>
+        <w:t>all server modifications</w:t>
+      </w:r>
+    </w:p>
+    <w:p>
+      <w:pPr>
+        <w:pStyle w:val="List Paragraph"/>
+        <w:numPr>
+          <w:ilvl w:val="0"/>
+          <w:numId w:val="2"/>
+        </w:numPr>
+        <w:bidi w:val="0"/>
+        <w:spacing w:after="0" w:line="240" w:lineRule="auto"/>
+        <w:ind w:right="0"/>
+        <w:jc w:val="left"/>
+        <w:rPr>
+          <w:rFonts w:ascii="Franklin Gothic Book" w:cs="Franklin Gothic Book" w:hAnsi="Franklin Gothic Book" w:eastAsia="Franklin Gothic Book"/>
+          <w:rtl w:val="0"/>
+          <w:lang w:val="en-US"/>
+        </w:rPr>
+      </w:pPr>
+      <w:r>
+        <w:rPr>
+          <w:rFonts w:ascii="Franklin Gothic Book" w:hAnsi="Franklin Gothic Book"/>
+          <w:rtl w:val="0"/>
+          <w:lang w:val="en-US"/>
+        </w:rPr>
+        <w:t xml:space="preserve">Maintained </w:t>
+      </w:r>
+      <w:r>
+        <w:rPr>
+          <w:rFonts w:ascii="Franklin Gothic Book" w:hAnsi="Franklin Gothic Book"/>
+          <w:rtl w:val="0"/>
+          <w:lang w:val="en-US"/>
+        </w:rPr>
+        <w:t>multiple database environments that include</w:t>
+      </w:r>
+      <w:r>
+        <w:rPr>
+          <w:rFonts w:ascii="Franklin Gothic Book" w:hAnsi="Franklin Gothic Book"/>
+          <w:rtl w:val="0"/>
+          <w:lang w:val="en-US"/>
+        </w:rPr>
+        <w:t>d</w:t>
+      </w:r>
+      <w:r>
+        <w:rPr>
+          <w:rFonts w:ascii="Franklin Gothic Book" w:hAnsi="Franklin Gothic Book"/>
+          <w:rtl w:val="0"/>
+          <w:lang w:val="en-US"/>
+        </w:rPr>
+        <w:t xml:space="preserve"> </w:t>
+      </w:r>
+      <w:r>
+        <w:rPr>
+          <w:rFonts w:ascii="Franklin Gothic Book" w:hAnsi="Franklin Gothic Book"/>
+          <w:rtl w:val="0"/>
+          <w:lang w:val="en-US"/>
+        </w:rPr>
+        <w:t xml:space="preserve">MySQL </w:t>
+      </w:r>
+      <w:r>
+        <w:rPr>
+          <w:rFonts w:ascii="Franklin Gothic Book" w:hAnsi="Franklin Gothic Book"/>
+          <w:rtl w:val="0"/>
+          <w:lang w:val="en-US"/>
+        </w:rPr>
+        <w:t xml:space="preserve">replication between co-located </w:t>
+      </w:r>
+      <w:r>
+        <w:rPr>
+          <w:rFonts w:ascii="Franklin Gothic Book" w:hAnsi="Franklin Gothic Book"/>
+          <w:rtl w:val="0"/>
+          <w:lang w:val="en-US"/>
+        </w:rPr>
+        <w:t xml:space="preserve">Dell and HP </w:t>
+      </w:r>
+      <w:r>
+        <w:rPr>
+          <w:rFonts w:ascii="Franklin Gothic Book" w:hAnsi="Franklin Gothic Book"/>
+          <w:rtl w:val="0"/>
+          <w:lang w:val="en-US"/>
+        </w:rPr>
+        <w:t>hardware</w:t>
+      </w:r>
+      <w:r>
+        <w:rPr>
+          <w:rFonts w:ascii="Franklin Gothic Book" w:hAnsi="Franklin Gothic Book"/>
+          <w:rtl w:val="0"/>
+          <w:lang w:val="en-US"/>
+        </w:rPr>
+        <w:t>,</w:t>
+      </w:r>
+      <w:r>
+        <w:rPr>
+          <w:rFonts w:ascii="Franklin Gothic Book" w:hAnsi="Franklin Gothic Book"/>
+          <w:rtl w:val="0"/>
+          <w:lang w:val="en-US"/>
+        </w:rPr>
+        <w:t xml:space="preserve"> </w:t>
+      </w:r>
+      <w:r>
+        <w:rPr>
+          <w:rFonts w:ascii="Franklin Gothic Book" w:hAnsi="Franklin Gothic Book"/>
+          <w:rtl w:val="0"/>
+          <w:lang w:val="en-US"/>
+        </w:rPr>
+        <w:t xml:space="preserve">running Ubuntu, </w:t>
+      </w:r>
+      <w:r>
+        <w:rPr>
+          <w:rFonts w:ascii="Franklin Gothic Book" w:hAnsi="Franklin Gothic Book"/>
+          <w:rtl w:val="0"/>
+          <w:lang w:val="en-US"/>
+        </w:rPr>
+        <w:t>and Amazon Web Services (AWS)</w:t>
       </w:r>
     </w:p>
     <w:p>
@@ -1221,39 +951,7 @@
           <w:rtl w:val="0"/>
           <w:lang w:val="en-US"/>
         </w:rPr>
-        <w:t>Responsible for maintaining multiple separate database environments that each include</w:t>
-      </w:r>
-      <w:r>
-        <w:rPr>
-          <w:rFonts w:ascii="Franklin Gothic Book" w:hAnsi="Franklin Gothic Book"/>
-          <w:rtl w:val="0"/>
-          <w:lang w:val="en-US"/>
-        </w:rPr>
-        <w:t>d</w:t>
-      </w:r>
-      <w:r>
-        <w:rPr>
-          <w:rFonts w:ascii="Franklin Gothic Book" w:hAnsi="Franklin Gothic Book"/>
-          <w:rtl w:val="0"/>
-          <w:lang w:val="en-US"/>
-        </w:rPr>
-        <w:t xml:space="preserve"> replication configurations between co-located hardware </w:t>
-      </w:r>
-      <w:r>
-        <w:rPr>
-          <w:rFonts w:ascii="Franklin Gothic Book" w:hAnsi="Franklin Gothic Book"/>
-          <w:rtl w:val="0"/>
-          <w:lang w:val="en-US"/>
-        </w:rPr>
-        <w:t xml:space="preserve">running Ubuntu </w:t>
-      </w:r>
-      <w:r>
-        <w:rPr>
-          <w:rFonts w:ascii="Franklin Gothic Book" w:hAnsi="Franklin Gothic Book"/>
-          <w:rtl w:val="0"/>
-          <w:lang w:val="en-US"/>
-        </w:rPr>
-        <w:t>and Amazon Web Services (AWS)</w:t>
+        <w:t>Created and open-sourced a Bash shell script that instantly forwards Zabbix alerts to Slack, which I am proud to say is now used by many members of the Zabbix and Slack online communities</w:t>
       </w:r>
     </w:p>
     <w:p>
@@ -1340,6 +1038,104 @@
         <w:ind w:right="0"/>
         <w:jc w:val="left"/>
         <w:rPr>
+          <w:rFonts w:ascii="Franklin Gothic Book" w:cs="Franklin Gothic Book" w:hAnsi="Franklin Gothic Book" w:eastAsia="Franklin Gothic Book"/>
+          <w:rtl w:val="0"/>
+          <w:lang w:val="en-US"/>
+        </w:rPr>
+      </w:pPr>
+      <w:r>
+        <w:rPr>
+          <w:rFonts w:ascii="Franklin Gothic Book" w:hAnsi="Franklin Gothic Book"/>
+          <w:rtl w:val="0"/>
+          <w:lang w:val="en-US"/>
+        </w:rPr>
+        <w:t>Work</w:t>
+      </w:r>
+      <w:r>
+        <w:rPr>
+          <w:rFonts w:ascii="Franklin Gothic Book" w:hAnsi="Franklin Gothic Book"/>
+          <w:rtl w:val="0"/>
+          <w:lang w:val="en-US"/>
+        </w:rPr>
+        <w:t>ed</w:t>
+      </w:r>
+      <w:r>
+        <w:rPr>
+          <w:rFonts w:ascii="Franklin Gothic Book" w:hAnsi="Franklin Gothic Book"/>
+          <w:rtl w:val="0"/>
+          <w:lang w:val="en-US"/>
+        </w:rPr>
+        <w:t xml:space="preserve"> with a team to deploy, configure, and maintain </w:t>
+      </w:r>
+      <w:r>
+        <w:rPr>
+          <w:rFonts w:ascii="Franklin Gothic Book" w:hAnsi="Franklin Gothic Book"/>
+          <w:rtl w:val="0"/>
+          <w:lang w:val="en-US"/>
+        </w:rPr>
+        <w:t xml:space="preserve">Solaris and RedHat </w:t>
+      </w:r>
+      <w:r>
+        <w:rPr>
+          <w:rFonts w:ascii="Franklin Gothic Book" w:hAnsi="Franklin Gothic Book"/>
+          <w:rtl w:val="0"/>
+          <w:lang w:val="en-US"/>
+        </w:rPr>
+        <w:t>servers responsible for hosting UrbanOutfitters.co</w:t>
+      </w:r>
+      <w:r>
+        <w:rPr>
+          <w:rFonts w:ascii="Franklin Gothic Book" w:hAnsi="Franklin Gothic Book"/>
+          <w:rtl w:val="0"/>
+          <w:lang w:val="en-US"/>
+        </w:rPr>
+        <w:t>m</w:t>
+      </w:r>
+      <w:r>
+        <w:rPr>
+          <w:rFonts w:ascii="Franklin Gothic Book" w:hAnsi="Franklin Gothic Book"/>
+          <w:rtl w:val="0"/>
+          <w:lang w:val="en-US"/>
+        </w:rPr>
+        <w:t xml:space="preserve"> </w:t>
+      </w:r>
+      <w:r>
+        <w:rPr>
+          <w:rFonts w:ascii="Franklin Gothic Book" w:hAnsi="Franklin Gothic Book"/>
+          <w:rtl w:val="0"/>
+          <w:lang w:val="en-US"/>
+        </w:rPr>
+        <w:t>and</w:t>
+      </w:r>
+      <w:r>
+        <w:rPr>
+          <w:rFonts w:ascii="Franklin Gothic Book" w:hAnsi="Franklin Gothic Book"/>
+          <w:rtl w:val="0"/>
+          <w:lang w:val="en-US"/>
+        </w:rPr>
+        <w:t xml:space="preserve"> </w:t>
+      </w:r>
+      <w:r>
+        <w:rPr>
+          <w:rFonts w:ascii="Franklin Gothic Book" w:hAnsi="Franklin Gothic Book"/>
+          <w:rtl w:val="0"/>
+          <w:lang w:val="en-US"/>
+        </w:rPr>
+        <w:t>Anthropologie.com</w:t>
+      </w:r>
+    </w:p>
+    <w:p>
+      <w:pPr>
+        <w:pStyle w:val="List Paragraph"/>
+        <w:numPr>
+          <w:ilvl w:val="0"/>
+          <w:numId w:val="2"/>
+        </w:numPr>
+        <w:bidi w:val="0"/>
+        <w:spacing w:after="0" w:line="240" w:lineRule="auto"/>
+        <w:ind w:right="0"/>
+        <w:jc w:val="left"/>
+        <w:rPr>
           <w:rStyle w:val="None"/>
           <w:rFonts w:ascii="Franklin Gothic Book" w:cs="Franklin Gothic Book" w:hAnsi="Franklin Gothic Book" w:eastAsia="Franklin Gothic Book"/>
           <w:position w:val="0"/>
@@ -1355,23 +1151,7 @@
           <w:rtl w:val="0"/>
           <w:lang w:val="en-US"/>
         </w:rPr>
-        <w:t>Work</w:t>
-      </w:r>
-      <w:r>
-        <w:rPr>
-          <w:rFonts w:ascii="Franklin Gothic Book" w:hAnsi="Franklin Gothic Book"/>
-          <w:rtl w:val="0"/>
-          <w:lang w:val="en-US"/>
-        </w:rPr>
-        <w:t>ed</w:t>
-      </w:r>
-      <w:r>
-        <w:rPr>
-          <w:rFonts w:ascii="Franklin Gothic Book" w:hAnsi="Franklin Gothic Book"/>
-          <w:rtl w:val="0"/>
-          <w:lang w:val="en-US"/>
-        </w:rPr>
-        <w:t xml:space="preserve"> with a team to deploy, configure, manage, and maintain servers responsible for hosting UrbanOutfitters.com as well as Anthropologie.com</w:t>
+        <w:t>Deployed internal DNS resolvers within the e-commerce network to improve response times for all website visitors and transactions while also enhancing network security</w:t>
       </w:r>
     </w:p>
     <w:p>
@@ -1505,18 +1285,15 @@
     <w:p>
       <w:pPr>
         <w:pStyle w:val="No Spacing"/>
-        <w:rPr>
-          <w:rStyle w:val="None"/>
-          <w:rFonts w:ascii="Britannic Bold" w:cs="Britannic Bold" w:hAnsi="Britannic Bold" w:eastAsia="Britannic Bold"/>
-          <w:b w:val="1"/>
-          <w:bCs w:val="1"/>
-          <w:i w:val="1"/>
-          <w:iCs w:val="1"/>
-          <w:color w:val="000000"/>
-          <w:sz w:val="24"/>
-          <w:szCs w:val="24"/>
-          <w:u w:color="000000"/>
-        </w:rPr>
+        <w:sectPr>
+          <w:headerReference w:type="default" r:id="rId4"/>
+          <w:headerReference w:type="even" r:id="rId5"/>
+          <w:footerReference w:type="default" r:id="rId6"/>
+          <w:footerReference w:type="even" r:id="rId7"/>
+          <w:pgSz w:w="12240" w:h="15840" w:orient="portrait"/>
+          <w:pgMar w:top="1440" w:right="1440" w:bottom="1440" w:left="1440" w:header="720" w:footer="720"/>
+          <w:bidi w:val="0"/>
+        </w:sectPr>
       </w:pPr>
       <w:r>
         <w:rPr>
@@ -1591,16 +1368,20 @@
         <w:ind w:right="0"/>
         <w:jc w:val="left"/>
         <w:rPr>
-          <w:rStyle w:val="None"/>
-          <w:rFonts w:ascii="Franklin Gothic Book" w:cs="Franklin Gothic Book" w:hAnsi="Franklin Gothic Book" w:eastAsia="Franklin Gothic Book"/>
-          <w:color w:val="000000"/>
-          <w:position w:val="0"/>
-          <w:sz w:val="22"/>
-          <w:szCs w:val="22"/>
-          <w:u w:color="000000"/>
-          <w:rtl w:val="0"/>
-          <w:lang w:val="en-US"/>
-        </w:rPr>
+          <w:rFonts w:ascii="Franklin Gothic Book" w:hAnsi="Franklin Gothic Book"/>
+          <w:rtl w:val="0"/>
+          <w:lang w:val="en-US"/>
+        </w:rPr>
+        <w:sectPr>
+          <w:type w:val="continuous"/>
+          <w:pgSz w:w="12240" w:h="15840" w:orient="portrait"/>
+          <w:pgMar w:top="1440" w:right="1440" w:bottom="1440" w:left="1440" w:header="720" w:footer="720"/>
+          <w:cols w:num="2" w:equalWidth="0">
+            <w:col w:w="4446" w:space="468"/>
+            <w:col w:w="4446" w:space="0"/>
+          </w:cols>
+          <w:bidi w:val="0"/>
+        </w:sectPr>
       </w:pPr>
       <w:r>
         <w:rPr>

</xml_diff>

<commit_message>
workin at Jefferson now
</commit_message>
<xml_diff>
--- a/ericoc_resume.docx
+++ b/ericoc_resume.docx
@@ -67,7 +67,7 @@
           <w:rtl w:val="0"/>
           <w:lang w:val="en-US"/>
         </w:rPr>
-        <w:t>Linux Engineer</w:t>
+        <w:t>Linux Systems Administrator</w:t>
       </w:r>
     </w:p>
     <w:p>
@@ -354,6 +354,119 @@
         <w:rPr>
           <w:rFonts w:ascii="Arial" w:cs="Arial" w:hAnsi="Arial" w:eastAsia="Arial"/>
           <w:u w:val="single"/>
+        </w:rPr>
+      </w:pPr>
+    </w:p>
+    <w:p>
+      <w:pPr>
+        <w:pStyle w:val="Body"/>
+        <w:jc w:val="left"/>
+        <w:rPr>
+          <w:rFonts w:ascii="Arial" w:cs="Arial" w:hAnsi="Arial" w:eastAsia="Arial"/>
+          <w:sz w:val="24"/>
+          <w:szCs w:val="24"/>
+        </w:rPr>
+      </w:pPr>
+      <w:r>
+        <w:rPr>
+          <w:rFonts w:ascii="Arial" w:hAnsi="Arial"/>
+          <w:sz w:val="24"/>
+          <w:szCs w:val="24"/>
+          <w:rtl w:val="0"/>
+          <w:lang w:val="en-US"/>
+        </w:rPr>
+        <w:t>Thomas Jefferson University Hospital (IS&amp;T)</w:t>
+      </w:r>
+      <w:r>
+        <w:rPr>
+          <w:rFonts w:ascii="Arial" w:cs="Arial" w:hAnsi="Arial" w:eastAsia="Arial"/>
+          <w:sz w:val="24"/>
+          <w:szCs w:val="24"/>
+          <w:rtl w:val="0"/>
+        </w:rPr>
+        <w:tab/>
+        <w:t>Philadelphia, PA</w:t>
+      </w:r>
+    </w:p>
+    <w:p>
+      <w:pPr>
+        <w:pStyle w:val="Body"/>
+        <w:jc w:val="left"/>
+        <w:rPr>
+          <w:rFonts w:ascii="Arial" w:cs="Arial" w:hAnsi="Arial" w:eastAsia="Arial"/>
+          <w:sz w:val="24"/>
+          <w:szCs w:val="24"/>
+        </w:rPr>
+      </w:pPr>
+      <w:r>
+        <w:rPr>
+          <w:rFonts w:ascii="Arial" w:hAnsi="Arial"/>
+          <w:sz w:val="24"/>
+          <w:szCs w:val="24"/>
+          <w:rtl w:val="0"/>
+          <w:lang w:val="fr-FR"/>
+        </w:rPr>
+        <w:t xml:space="preserve">Linux </w:t>
+      </w:r>
+      <w:r>
+        <w:rPr>
+          <w:rFonts w:ascii="Arial" w:hAnsi="Arial"/>
+          <w:sz w:val="24"/>
+          <w:szCs w:val="24"/>
+          <w:rtl w:val="0"/>
+          <w:lang w:val="en-US"/>
+        </w:rPr>
+        <w:t>Systems Administrator</w:t>
+      </w:r>
+      <w:r>
+        <w:rPr>
+          <w:rFonts w:ascii="Arial" w:cs="Arial" w:hAnsi="Arial" w:eastAsia="Arial"/>
+          <w:sz w:val="24"/>
+          <w:szCs w:val="24"/>
+          <w:rtl w:val="0"/>
+          <w:lang w:val="it-IT"/>
+        </w:rPr>
+        <w:tab/>
+        <w:tab/>
+        <w:tab/>
+        <w:t>April 201</w:t>
+      </w:r>
+      <w:r>
+        <w:rPr>
+          <w:rFonts w:ascii="Arial" w:hAnsi="Arial"/>
+          <w:sz w:val="24"/>
+          <w:szCs w:val="24"/>
+          <w:rtl w:val="0"/>
+          <w:lang w:val="en-US"/>
+        </w:rPr>
+        <w:t>8</w:t>
+      </w:r>
+      <w:r>
+        <w:rPr>
+          <w:rFonts w:ascii="Arial" w:hAnsi="Arial"/>
+          <w:sz w:val="24"/>
+          <w:szCs w:val="24"/>
+          <w:rtl w:val="0"/>
+        </w:rPr>
+        <w:t xml:space="preserve"> - </w:t>
+      </w:r>
+      <w:r>
+        <w:rPr>
+          <w:rFonts w:ascii="Arial" w:hAnsi="Arial"/>
+          <w:sz w:val="24"/>
+          <w:szCs w:val="24"/>
+          <w:rtl w:val="0"/>
+          <w:lang w:val="en-US"/>
+        </w:rPr>
+        <w:t>Present</w:t>
+      </w:r>
+    </w:p>
+    <w:p>
+      <w:pPr>
+        <w:pStyle w:val="Body"/>
+        <w:jc w:val="left"/>
+        <w:rPr>
+          <w:rFonts w:ascii="Arial" w:cs="Arial" w:hAnsi="Arial" w:eastAsia="Arial"/>
         </w:rPr>
       </w:pPr>
     </w:p>
@@ -428,7 +541,7 @@
         </w:numPr>
         <w:jc w:val="left"/>
         <w:rPr>
-          <w:rFonts w:ascii="Arial" w:cs="Arial" w:hAnsi="Arial" w:eastAsia="Arial"/>
+          <w:rFonts w:ascii="Arial" w:hAnsi="Arial"/>
           <w:lang w:val="en-US"/>
         </w:rPr>
       </w:pPr>
@@ -450,7 +563,7 @@
         </w:numPr>
         <w:jc w:val="left"/>
         <w:rPr>
-          <w:rFonts w:ascii="Arial" w:cs="Arial" w:hAnsi="Arial" w:eastAsia="Arial"/>
+          <w:rFonts w:ascii="Arial" w:hAnsi="Arial"/>
           <w:lang w:val="en-US"/>
         </w:rPr>
       </w:pPr>
@@ -472,17 +585,33 @@
         </w:numPr>
         <w:jc w:val="left"/>
         <w:rPr>
-          <w:rFonts w:ascii="Arial" w:cs="Arial" w:hAnsi="Arial" w:eastAsia="Arial"/>
-          <w:lang w:val="en-US"/>
-        </w:rPr>
-      </w:pPr>
-      <w:r>
-        <w:rPr>
-          <w:rFonts w:ascii="Arial" w:hAnsi="Arial"/>
-          <w:rtl w:val="0"/>
-          <w:lang w:val="en-US"/>
-        </w:rPr>
-        <w:t>Set up a Zabbix cluster which monitored over 800 physical Hewlett-Packard (HP) hosts and was used to automatically detect hard disk drive failures before they caused any service interruption</w:t>
+          <w:rFonts w:ascii="Arial" w:hAnsi="Arial"/>
+          <w:lang w:val="en-US"/>
+        </w:rPr>
+      </w:pPr>
+      <w:r>
+        <w:rPr>
+          <w:rFonts w:ascii="Arial" w:hAnsi="Arial"/>
+          <w:rtl w:val="0"/>
+          <w:lang w:val="en-US"/>
+        </w:rPr>
+        <w:t xml:space="preserve">Set up a Zabbix cluster which monitored over 800 physical </w:t>
+      </w:r>
+      <w:r>
+        <w:rPr>
+          <w:rFonts w:ascii="Arial" w:hAnsi="Arial"/>
+          <w:rtl w:val="0"/>
+          <w:lang w:val="en-US"/>
+        </w:rPr>
+        <w:t xml:space="preserve">Hewlett-Packard (HP) </w:t>
+      </w:r>
+      <w:r>
+        <w:rPr>
+          <w:rFonts w:ascii="Arial" w:hAnsi="Arial"/>
+          <w:rtl w:val="0"/>
+          <w:lang w:val="en-US"/>
+        </w:rPr>
+        <w:t>hosts and was used to automatically detect hard disk drive failures before they caused any service interruption</w:t>
       </w:r>
     </w:p>
     <w:p>
@@ -494,7 +623,7 @@
         </w:numPr>
         <w:jc w:val="left"/>
         <w:rPr>
-          <w:rFonts w:ascii="Arial" w:cs="Arial" w:hAnsi="Arial" w:eastAsia="Arial"/>
+          <w:rFonts w:ascii="Arial" w:hAnsi="Arial"/>
           <w:lang w:val="en-US"/>
         </w:rPr>
       </w:pPr>
@@ -516,7 +645,7 @@
         </w:numPr>
         <w:jc w:val="left"/>
         <w:rPr>
-          <w:rFonts w:ascii="Arial" w:cs="Arial" w:hAnsi="Arial" w:eastAsia="Arial"/>
+          <w:rFonts w:ascii="Arial" w:hAnsi="Arial"/>
           <w:lang w:val="en-US"/>
         </w:rPr>
       </w:pPr>
@@ -538,7 +667,7 @@
         </w:numPr>
         <w:jc w:val="left"/>
         <w:rPr>
-          <w:rFonts w:ascii="Arial" w:cs="Arial" w:hAnsi="Arial" w:eastAsia="Arial"/>
+          <w:rFonts w:ascii="Arial" w:hAnsi="Arial"/>
           <w:lang w:val="en-US"/>
         </w:rPr>
       </w:pPr>
@@ -629,7 +758,7 @@
         </w:numPr>
         <w:jc w:val="left"/>
         <w:rPr>
-          <w:rFonts w:ascii="Arial" w:cs="Arial" w:hAnsi="Arial" w:eastAsia="Arial"/>
+          <w:rFonts w:ascii="Arial" w:hAnsi="Arial"/>
           <w:lang w:val="en-US"/>
         </w:rPr>
       </w:pPr>
@@ -651,7 +780,7 @@
         </w:numPr>
         <w:jc w:val="left"/>
         <w:rPr>
-          <w:rFonts w:ascii="Arial" w:cs="Arial" w:hAnsi="Arial" w:eastAsia="Arial"/>
+          <w:rFonts w:ascii="Arial" w:hAnsi="Arial"/>
           <w:lang w:val="en-US"/>
         </w:rPr>
       </w:pPr>
@@ -673,7 +802,7 @@
         </w:numPr>
         <w:jc w:val="left"/>
         <w:rPr>
-          <w:rFonts w:ascii="Arial" w:cs="Arial" w:hAnsi="Arial" w:eastAsia="Arial"/>
+          <w:rFonts w:ascii="Arial" w:hAnsi="Arial"/>
           <w:lang w:val="en-US"/>
         </w:rPr>
       </w:pPr>
@@ -695,7 +824,7 @@
         </w:numPr>
         <w:jc w:val="left"/>
         <w:rPr>
-          <w:rFonts w:ascii="Arial" w:cs="Arial" w:hAnsi="Arial" w:eastAsia="Arial"/>
+          <w:rFonts w:ascii="Arial" w:hAnsi="Arial"/>
           <w:lang w:val="en-US"/>
         </w:rPr>
       </w:pPr>
@@ -717,7 +846,7 @@
         </w:numPr>
         <w:jc w:val="left"/>
         <w:rPr>
-          <w:rFonts w:ascii="Arial" w:cs="Arial" w:hAnsi="Arial" w:eastAsia="Arial"/>
+          <w:rFonts w:ascii="Arial" w:hAnsi="Arial"/>
           <w:lang w:val="en-US"/>
         </w:rPr>
       </w:pPr>
@@ -864,7 +993,7 @@
         </w:numPr>
         <w:jc w:val="left"/>
         <w:rPr>
-          <w:rFonts w:ascii="Arial" w:cs="Arial" w:hAnsi="Arial" w:eastAsia="Arial"/>
+          <w:rFonts w:ascii="Arial" w:hAnsi="Arial"/>
           <w:lang w:val="en-US"/>
         </w:rPr>
       </w:pPr>
@@ -886,7 +1015,7 @@
         </w:numPr>
         <w:jc w:val="left"/>
         <w:rPr>
-          <w:rFonts w:ascii="Arial" w:cs="Arial" w:hAnsi="Arial" w:eastAsia="Arial"/>
+          <w:rFonts w:ascii="Arial" w:hAnsi="Arial"/>
           <w:lang w:val="en-US"/>
         </w:rPr>
       </w:pPr>
@@ -908,7 +1037,7 @@
         </w:numPr>
         <w:jc w:val="left"/>
         <w:rPr>
-          <w:rFonts w:ascii="Arial" w:cs="Arial" w:hAnsi="Arial" w:eastAsia="Arial"/>
+          <w:rFonts w:ascii="Arial" w:hAnsi="Arial"/>
           <w:lang w:val="en-US"/>
         </w:rPr>
       </w:pPr>
@@ -930,7 +1059,7 @@
         </w:numPr>
         <w:jc w:val="left"/>
         <w:rPr>
-          <w:rFonts w:ascii="Arial" w:cs="Arial" w:hAnsi="Arial" w:eastAsia="Arial"/>
+          <w:rFonts w:ascii="Arial" w:hAnsi="Arial"/>
           <w:lang w:val="en-US"/>
         </w:rPr>
       </w:pPr>
@@ -952,7 +1081,7 @@
         </w:numPr>
         <w:jc w:val="left"/>
         <w:rPr>
-          <w:rFonts w:ascii="Arial" w:cs="Arial" w:hAnsi="Arial" w:eastAsia="Arial"/>
+          <w:rFonts w:ascii="Arial" w:hAnsi="Arial"/>
           <w:lang w:val="en-US"/>
         </w:rPr>
       </w:pPr>
@@ -1078,7 +1207,7 @@
         </w:numPr>
         <w:jc w:val="left"/>
         <w:rPr>
-          <w:rFonts w:ascii="Arial" w:cs="Arial" w:hAnsi="Arial" w:eastAsia="Arial"/>
+          <w:rFonts w:ascii="Arial" w:hAnsi="Arial"/>
           <w:lang w:val="en-US"/>
         </w:rPr>
       </w:pPr>
@@ -1152,7 +1281,7 @@
         </w:numPr>
         <w:jc w:val="left"/>
         <w:rPr>
-          <w:rFonts w:ascii="Arial" w:cs="Arial" w:hAnsi="Arial" w:eastAsia="Arial"/>
+          <w:rFonts w:ascii="Arial" w:hAnsi="Arial"/>
           <w:sz w:val="24"/>
           <w:szCs w:val="24"/>
           <w:lang w:val="en-US"/>
@@ -1178,7 +1307,7 @@
         </w:numPr>
         <w:jc w:val="left"/>
         <w:rPr>
-          <w:rFonts w:ascii="Arial" w:cs="Arial" w:hAnsi="Arial" w:eastAsia="Arial"/>
+          <w:rFonts w:ascii="Arial" w:hAnsi="Arial"/>
           <w:sz w:val="24"/>
           <w:szCs w:val="24"/>
           <w:lang w:val="nl-NL"/>
@@ -1204,7 +1333,7 @@
         </w:numPr>
         <w:jc w:val="left"/>
         <w:rPr>
-          <w:rFonts w:ascii="Arial" w:cs="Arial" w:hAnsi="Arial" w:eastAsia="Arial"/>
+          <w:rFonts w:ascii="Arial" w:hAnsi="Arial"/>
           <w:sz w:val="24"/>
           <w:szCs w:val="24"/>
           <w:lang w:val="en-US"/>

</xml_diff>